<commit_message>
add explanations for procedures
</commit_message>
<xml_diff>
--- a/procédures_ulysse.docx
+++ b/procédures_ulysse.docx
@@ -3,6 +3,13 @@
 <w:document xmlns:wpc="http://schemas.microsoft.com/office/word/2010/wordprocessingCanvas" xmlns:cx="http://schemas.microsoft.com/office/drawing/2014/chartex" xmlns:cx1="http://schemas.microsoft.com/office/drawing/2015/9/8/chartex" xmlns:cx2="http://schemas.microsoft.com/office/drawing/2015/10/21/chartex" xmlns:cx3="http://schemas.microsoft.com/office/drawing/2016/5/9/chartex" xmlns:cx4="http://schemas.microsoft.com/office/drawing/2016/5/10/chartex" xmlns:cx5="http://schemas.microsoft.com/office/drawing/2016/5/11/chartex" xmlns:cx6="http://schemas.microsoft.com/office/drawing/2016/5/12/chartex" xmlns:cx7="http://schemas.microsoft.com/office/drawing/2016/5/13/chartex" xmlns:cx8="http://schemas.microsoft.com/office/drawing/2016/5/14/chartex" xmlns:mc="http://schemas.openxmlformats.org/markup-compatibility/2006" xmlns:aink="http://schemas.microsoft.com/office/drawing/2016/ink" xmlns:am3d="http://schemas.microsoft.com/office/drawing/2017/model3d" xmlns:o="urn:schemas-microsoft-com:office:office" xmlns:oel="http://schemas.microsoft.com/office/2019/extlst" xmlns:r="http://schemas.openxmlformats.org/officeDocument/2006/relationships" xmlns:m="http://schemas.openxmlformats.org/officeDocument/2006/math" xmlns:v="urn:schemas-microsoft-com:vml" xmlns:wp14="http://schemas.microsoft.com/office/word/2010/wordprocessingDrawing" xmlns:wp="http://schemas.openxmlformats.org/drawingml/2006/wordprocessingDrawing" xmlns:w10="urn:schemas-microsoft-com:office:word" xmlns:w="http://schemas.openxmlformats.org/wordprocessingml/2006/main" xmlns:w14="http://schemas.microsoft.com/office/word/2010/wordml" xmlns:w15="http://schemas.microsoft.com/office/word/2012/wordml" xmlns:w16cex="http://schemas.microsoft.com/office/word/2018/wordml/cex" xmlns:w16cid="http://schemas.microsoft.com/office/word/2016/wordml/cid" xmlns:w16="http://schemas.microsoft.com/office/word/2018/wordml" xmlns:w16du="http://schemas.microsoft.com/office/word/2023/wordml/word16du" xmlns:w16sdtdh="http://schemas.microsoft.com/office/word/2020/wordml/sdtdatahash" xmlns:w16sdtfl="http://schemas.microsoft.com/office/word/2024/wordml/sdtformatlock" xmlns:w16se="http://schemas.microsoft.com/office/word/2015/wordml/symex" xmlns:wpg="http://schemas.microsoft.com/office/word/2010/wordprocessingGroup" xmlns:wpi="http://schemas.microsoft.com/office/word/2010/wordprocessingInk" xmlns:wne="http://schemas.microsoft.com/office/word/2006/wordml" xmlns:wps="http://schemas.microsoft.com/office/word/2010/wordprocessingShape" mc:Ignorable="w14 w15 w16se w16cid w16 w16cex w16sdtdh w16sdtfl w16du wp14">
   <w:body>
     <w:p>
+      <w:pPr>
+        <w:rPr>
+          <w:b/>
+          <w:bCs/>
+          <w:u w:val="single"/>
+        </w:rPr>
+      </w:pPr>
       <w:r>
         <w:rPr>
           <w:b/>
@@ -11,13 +18,43 @@
         </w:rPr>
         <w:t>CREATION D’UN USER :</w:t>
       </w:r>
-      <w:r>
-        <w:br/>
-      </w:r>
-      <w:r>
-        <w:br/>
-      </w:r>
-      <w:r>
+    </w:p>
+    <w:p>
+      <w:r>
+        <w:t xml:space="preserve">On va venir créer un nouvel user avec son nom, </w:t>
+      </w:r>
+      <w:proofErr w:type="spellStart"/>
+      <w:r>
+        <w:t>prenom</w:t>
+      </w:r>
+      <w:proofErr w:type="spellEnd"/>
+      <w:r>
+        <w:t xml:space="preserve">, mail et un </w:t>
+      </w:r>
+      <w:proofErr w:type="spellStart"/>
+      <w:r>
+        <w:t>mdp</w:t>
+      </w:r>
+      <w:proofErr w:type="spellEnd"/>
+      <w:r>
+        <w:t xml:space="preserve">. De plus on va venir récupérer la date la date actuelle avec </w:t>
+      </w:r>
+      <w:proofErr w:type="gramStart"/>
+      <w:r>
+        <w:t>NOW(</w:t>
+      </w:r>
+      <w:proofErr w:type="gramEnd"/>
+      <w:r>
+        <w:t>) pour la date de création du compte</w:t>
+      </w:r>
+      <w:r>
+        <w:t>.</w:t>
+      </w:r>
+      <w:r>
+        <w:br/>
+      </w:r>
+      <w:r>
+        <w:br/>
         <w:t xml:space="preserve">CREATE OR REPLACE PROCEDURE </w:t>
       </w:r>
       <w:proofErr w:type="spellStart"/>
@@ -363,6 +400,17 @@
         <w:br/>
       </w:r>
       <w:r>
+        <w:t xml:space="preserve">On va venir récupérer un ID dans la table user correspondant au </w:t>
+      </w:r>
+      <w:proofErr w:type="spellStart"/>
+      <w:r>
+        <w:t>mail</w:t>
+      </w:r>
+      <w:proofErr w:type="spellEnd"/>
+      <w:r>
+        <w:t xml:space="preserve"> et au mot de passe envoyé. Le OUT retourner un ID correspondant à nos spécifications.</w:t>
+      </w:r>
+      <w:r>
         <w:rPr>
           <w:b/>
           <w:bCs/>
@@ -371,238 +419,238 @@
         <w:br/>
       </w:r>
       <w:r>
-        <w:t xml:space="preserve">CREATE OR REPLACE PROCEDURE </w:t>
-      </w:r>
-      <w:proofErr w:type="spellStart"/>
-      <w:r>
-        <w:t>authenticate_</w:t>
-      </w:r>
-      <w:proofErr w:type="gramStart"/>
-      <w:r>
-        <w:t>user</w:t>
-      </w:r>
-      <w:proofErr w:type="spellEnd"/>
-      <w:r>
-        <w:t>(</w:t>
-      </w:r>
-      <w:proofErr w:type="gramEnd"/>
-    </w:p>
-    <w:p>
-      <w:r>
-        <w:t xml:space="preserve">    </w:t>
-      </w:r>
-      <w:proofErr w:type="spellStart"/>
-      <w:proofErr w:type="gramStart"/>
-      <w:r>
-        <w:t>p</w:t>
-      </w:r>
-      <w:proofErr w:type="gramEnd"/>
-      <w:r>
-        <w:t>_</w:t>
-      </w:r>
-      <w:proofErr w:type="gramStart"/>
-      <w:r>
-        <w:t>email</w:t>
-      </w:r>
-      <w:proofErr w:type="spellEnd"/>
-      <w:proofErr w:type="gramEnd"/>
-      <w:r>
-        <w:t xml:space="preserve"> VARCHAR,</w:t>
-      </w:r>
-    </w:p>
-    <w:p>
-      <w:r>
-        <w:t xml:space="preserve">    </w:t>
-      </w:r>
-      <w:proofErr w:type="spellStart"/>
-      <w:proofErr w:type="gramStart"/>
-      <w:r>
-        <w:t>p</w:t>
-      </w:r>
-      <w:proofErr w:type="gramEnd"/>
-      <w:r>
-        <w:t>_password</w:t>
-      </w:r>
-      <w:proofErr w:type="spellEnd"/>
-      <w:r>
-        <w:t xml:space="preserve"> </w:t>
-      </w:r>
-      <w:proofErr w:type="gramStart"/>
-      <w:r>
-        <w:t>CHAR(</w:t>
-      </w:r>
-      <w:proofErr w:type="gramEnd"/>
-      <w:r>
-        <w:t>128),</w:t>
-      </w:r>
-    </w:p>
-    <w:p>
-      <w:r>
-        <w:t xml:space="preserve">    OUT </w:t>
-      </w:r>
-      <w:proofErr w:type="spellStart"/>
-      <w:r>
-        <w:t>p_user_id</w:t>
-      </w:r>
-      <w:proofErr w:type="spellEnd"/>
-      <w:r>
-        <w:t xml:space="preserve"> INT</w:t>
-      </w:r>
-    </w:p>
-    <w:p>
-      <w:r>
-        <w:t>)</w:t>
-      </w:r>
-    </w:p>
-    <w:p>
-      <w:r>
-        <w:t>LANGUAGE SQL</w:t>
-      </w:r>
-    </w:p>
-    <w:p>
-      <w:r>
-        <w:t>AS $$</w:t>
-      </w:r>
-    </w:p>
-    <w:p>
-      <w:r>
-        <w:t xml:space="preserve">    SELECT id</w:t>
-      </w:r>
-    </w:p>
-    <w:p>
-      <w:r>
-        <w:t xml:space="preserve">    FROM user_</w:t>
-      </w:r>
-    </w:p>
-    <w:p>
-      <w:r>
-        <w:t xml:space="preserve">    WHERE </w:t>
-      </w:r>
-      <w:proofErr w:type="gramStart"/>
-      <w:r>
-        <w:t>email</w:t>
-      </w:r>
-      <w:proofErr w:type="gramEnd"/>
-      <w:r>
-        <w:t xml:space="preserve"> = </w:t>
-      </w:r>
-      <w:proofErr w:type="spellStart"/>
-      <w:r>
-        <w:t>p_</w:t>
-      </w:r>
-      <w:proofErr w:type="gramStart"/>
-      <w:r>
-        <w:t>email</w:t>
-      </w:r>
-      <w:proofErr w:type="spellEnd"/>
-      <w:proofErr w:type="gramEnd"/>
-    </w:p>
-    <w:p>
-      <w:r>
-        <w:t xml:space="preserve">      AND </w:t>
-      </w:r>
-      <w:proofErr w:type="spellStart"/>
-      <w:r>
-        <w:t>password</w:t>
-      </w:r>
-      <w:proofErr w:type="spellEnd"/>
-      <w:r>
-        <w:t xml:space="preserve"> = </w:t>
-      </w:r>
-      <w:proofErr w:type="spellStart"/>
-      <w:r>
-        <w:t>p_</w:t>
-      </w:r>
-      <w:proofErr w:type="gramStart"/>
-      <w:r>
-        <w:t>password</w:t>
-      </w:r>
-      <w:proofErr w:type="spellEnd"/>
-      <w:r>
-        <w:t>;</w:t>
-      </w:r>
-      <w:proofErr w:type="gramEnd"/>
-    </w:p>
-    <w:p>
-      <w:r>
-        <w:t>$$;</w:t>
-      </w:r>
-      <w:r>
-        <w:br/>
-      </w:r>
-      <w:r>
-        <w:br/>
-      </w:r>
-      <w:r>
-        <w:br/>
-      </w:r>
-      <w:r>
-        <w:br/>
-      </w:r>
-      <w:r>
-        <w:br/>
-      </w:r>
-      <w:r>
-        <w:br/>
-      </w:r>
-      <w:r>
-        <w:br/>
-      </w:r>
-      <w:r>
-        <w:br/>
-      </w:r>
-      <w:r>
-        <w:br/>
-      </w:r>
-      <w:r>
-        <w:br/>
-      </w:r>
-      <w:r>
-        <w:br/>
-      </w:r>
-      <w:r>
-        <w:br/>
-      </w:r>
-      <w:r>
-        <w:br/>
-      </w:r>
-      <w:r>
-        <w:br/>
-      </w:r>
-      <w:r>
-        <w:br/>
-      </w:r>
-      <w:r>
-        <w:br/>
-      </w:r>
-      <w:r>
-        <w:br/>
-      </w:r>
-      <w:r>
-        <w:br/>
-      </w:r>
-      <w:r>
-        <w:br/>
-      </w:r>
-      <w:r>
-        <w:br/>
-      </w:r>
-      <w:r>
-        <w:br/>
-      </w:r>
-      <w:r>
-        <w:br/>
-      </w:r>
-      <w:r>
-        <w:br/>
-      </w:r>
-      <w:r>
         <w:rPr>
           <w:b/>
           <w:bCs/>
           <w:u w:val="single"/>
         </w:rPr>
+        <w:br/>
+      </w:r>
+      <w:r>
+        <w:t xml:space="preserve">CREATE OR REPLACE PROCEDURE </w:t>
+      </w:r>
+      <w:proofErr w:type="spellStart"/>
+      <w:r>
+        <w:t>authenticate_</w:t>
+      </w:r>
+      <w:proofErr w:type="gramStart"/>
+      <w:r>
+        <w:t>user</w:t>
+      </w:r>
+      <w:proofErr w:type="spellEnd"/>
+      <w:r>
+        <w:t>(</w:t>
+      </w:r>
+      <w:proofErr w:type="gramEnd"/>
+    </w:p>
+    <w:p>
+      <w:r>
+        <w:t xml:space="preserve">    </w:t>
+      </w:r>
+      <w:proofErr w:type="spellStart"/>
+      <w:proofErr w:type="gramStart"/>
+      <w:r>
+        <w:t>p</w:t>
+      </w:r>
+      <w:proofErr w:type="gramEnd"/>
+      <w:r>
+        <w:t>_</w:t>
+      </w:r>
+      <w:proofErr w:type="gramStart"/>
+      <w:r>
+        <w:t>email</w:t>
+      </w:r>
+      <w:proofErr w:type="spellEnd"/>
+      <w:proofErr w:type="gramEnd"/>
+      <w:r>
+        <w:t xml:space="preserve"> VARCHAR,</w:t>
+      </w:r>
+    </w:p>
+    <w:p>
+      <w:r>
+        <w:t xml:space="preserve">    </w:t>
+      </w:r>
+      <w:proofErr w:type="spellStart"/>
+      <w:proofErr w:type="gramStart"/>
+      <w:r>
+        <w:t>p</w:t>
+      </w:r>
+      <w:proofErr w:type="gramEnd"/>
+      <w:r>
+        <w:t>_password</w:t>
+      </w:r>
+      <w:proofErr w:type="spellEnd"/>
+      <w:r>
+        <w:t xml:space="preserve"> </w:t>
+      </w:r>
+      <w:proofErr w:type="gramStart"/>
+      <w:r>
+        <w:t>CHAR(</w:t>
+      </w:r>
+      <w:proofErr w:type="gramEnd"/>
+      <w:r>
+        <w:t>128),</w:t>
+      </w:r>
+    </w:p>
+    <w:p>
+      <w:r>
+        <w:t xml:space="preserve">    OUT </w:t>
+      </w:r>
+      <w:proofErr w:type="spellStart"/>
+      <w:r>
+        <w:t>p_user_id</w:t>
+      </w:r>
+      <w:proofErr w:type="spellEnd"/>
+      <w:r>
+        <w:t xml:space="preserve"> INT</w:t>
+      </w:r>
+    </w:p>
+    <w:p>
+      <w:r>
+        <w:t>)</w:t>
+      </w:r>
+    </w:p>
+    <w:p>
+      <w:r>
+        <w:t>LANGUAGE SQL</w:t>
+      </w:r>
+    </w:p>
+    <w:p>
+      <w:r>
+        <w:t>AS $$</w:t>
+      </w:r>
+    </w:p>
+    <w:p>
+      <w:r>
+        <w:t xml:space="preserve">    SELECT id</w:t>
+      </w:r>
+    </w:p>
+    <w:p>
+      <w:r>
+        <w:t xml:space="preserve">    FROM user_</w:t>
+      </w:r>
+    </w:p>
+    <w:p>
+      <w:r>
+        <w:t xml:space="preserve">    WHERE </w:t>
+      </w:r>
+      <w:proofErr w:type="gramStart"/>
+      <w:r>
+        <w:t>email</w:t>
+      </w:r>
+      <w:proofErr w:type="gramEnd"/>
+      <w:r>
+        <w:t xml:space="preserve"> = </w:t>
+      </w:r>
+      <w:proofErr w:type="spellStart"/>
+      <w:r>
+        <w:t>p_</w:t>
+      </w:r>
+      <w:proofErr w:type="gramStart"/>
+      <w:r>
+        <w:t>email</w:t>
+      </w:r>
+      <w:proofErr w:type="spellEnd"/>
+      <w:proofErr w:type="gramEnd"/>
+    </w:p>
+    <w:p>
+      <w:r>
+        <w:t xml:space="preserve">      AND </w:t>
+      </w:r>
+      <w:proofErr w:type="spellStart"/>
+      <w:r>
+        <w:t>password</w:t>
+      </w:r>
+      <w:proofErr w:type="spellEnd"/>
+      <w:r>
+        <w:t xml:space="preserve"> = p_</w:t>
+      </w:r>
+      <w:proofErr w:type="gramStart"/>
+      <w:r>
+        <w:t>password;</w:t>
+      </w:r>
+      <w:proofErr w:type="gramEnd"/>
+    </w:p>
+    <w:p>
+      <w:r>
+        <w:t>$$;</w:t>
+      </w:r>
+      <w:r>
+        <w:br/>
+      </w:r>
+      <w:r>
+        <w:br/>
+      </w:r>
+      <w:r>
+        <w:br/>
+      </w:r>
+      <w:r>
+        <w:br/>
+      </w:r>
+      <w:r>
+        <w:br/>
+      </w:r>
+      <w:r>
+        <w:br/>
+      </w:r>
+      <w:r>
+        <w:br/>
+      </w:r>
+      <w:r>
+        <w:br/>
+      </w:r>
+      <w:r>
+        <w:br/>
+      </w:r>
+      <w:r>
+        <w:br/>
+      </w:r>
+      <w:r>
+        <w:br/>
+      </w:r>
+      <w:r>
+        <w:br/>
+      </w:r>
+      <w:r>
+        <w:br/>
+      </w:r>
+      <w:r>
+        <w:br/>
+      </w:r>
+      <w:r>
+        <w:br/>
+      </w:r>
+      <w:r>
+        <w:br/>
+      </w:r>
+      <w:r>
+        <w:br/>
+      </w:r>
+      <w:r>
+        <w:br/>
+      </w:r>
+      <w:r>
+        <w:br/>
+      </w:r>
+      <w:r>
+        <w:br/>
+      </w:r>
+      <w:r>
+        <w:br/>
+      </w:r>
+      <w:r>
         <w:lastRenderedPageBreak/>
+        <w:br/>
+      </w:r>
+      <w:r>
+        <w:br/>
+      </w:r>
+      <w:r>
+        <w:rPr>
+          <w:b/>
+          <w:bCs/>
+          <w:u w:val="single"/>
+        </w:rPr>
         <w:t>INSERER UN USER DAND UN GROUPE</w:t>
       </w:r>
       <w:r>
@@ -630,71 +678,7 @@
         <w:br/>
       </w:r>
       <w:r>
-        <w:t xml:space="preserve">CREATE OR REPLACE PROCEDURE </w:t>
-      </w:r>
-      <w:proofErr w:type="spellStart"/>
-      <w:r>
-        <w:t>join_group</w:t>
-      </w:r>
-      <w:proofErr w:type="spellEnd"/>
-      <w:r>
-        <w:t>(</w:t>
-      </w:r>
-    </w:p>
-    <w:p>
-      <w:r>
-        <w:t xml:space="preserve">    </w:t>
-      </w:r>
-      <w:proofErr w:type="spellStart"/>
-      <w:proofErr w:type="gramStart"/>
-      <w:r>
-        <w:t>p</w:t>
-      </w:r>
-      <w:proofErr w:type="gramEnd"/>
-      <w:r>
-        <w:t>_user_id</w:t>
-      </w:r>
-      <w:proofErr w:type="spellEnd"/>
-      <w:r>
-        <w:t xml:space="preserve"> INT,</w:t>
-      </w:r>
-    </w:p>
-    <w:p>
-      <w:r>
-        <w:t xml:space="preserve">    </w:t>
-      </w:r>
-      <w:proofErr w:type="spellStart"/>
-      <w:proofErr w:type="gramStart"/>
-      <w:r>
-        <w:t>p</w:t>
-      </w:r>
-      <w:proofErr w:type="gramEnd"/>
-      <w:r>
-        <w:t>_group_name</w:t>
-      </w:r>
-      <w:proofErr w:type="spellEnd"/>
-      <w:r>
-        <w:t xml:space="preserve"> VARCHAR</w:t>
-      </w:r>
-    </w:p>
-    <w:p>
-      <w:r>
-        <w:t>)</w:t>
-      </w:r>
-    </w:p>
-    <w:p>
-      <w:r>
-        <w:t>LANGUAGE SQL</w:t>
-      </w:r>
-    </w:p>
-    <w:p>
-      <w:r>
-        <w:t>AS $$</w:t>
-      </w:r>
-    </w:p>
-    <w:p>
-      <w:r>
-        <w:t xml:space="preserve">    INSERT INTO </w:t>
+        <w:t xml:space="preserve">On va venir insérer dans le lien </w:t>
       </w:r>
       <w:proofErr w:type="spellStart"/>
       <w:r>
@@ -702,159 +686,13 @@
       </w:r>
       <w:proofErr w:type="spellEnd"/>
       <w:r>
-        <w:t xml:space="preserve"> (id, </w:t>
-      </w:r>
-      <w:proofErr w:type="spellStart"/>
-      <w:r>
-        <w:t>name_group</w:t>
-      </w:r>
-      <w:proofErr w:type="spellEnd"/>
-      <w:r>
-        <w:t>)</w:t>
-      </w:r>
-    </w:p>
-    <w:p>
-      <w:r>
-        <w:t xml:space="preserve">    SELECT </w:t>
-      </w:r>
-      <w:proofErr w:type="spellStart"/>
-      <w:r>
-        <w:t>p_user_id</w:t>
-      </w:r>
-      <w:proofErr w:type="spellEnd"/>
-      <w:r>
-        <w:t xml:space="preserve">, </w:t>
-      </w:r>
-      <w:proofErr w:type="spellStart"/>
-      <w:r>
-        <w:t>g.name_group</w:t>
-      </w:r>
-      <w:proofErr w:type="spellEnd"/>
-    </w:p>
-    <w:p>
-      <w:r>
-        <w:t xml:space="preserve">    FROM group_ g</w:t>
-      </w:r>
-    </w:p>
-    <w:p>
-      <w:r>
-        <w:t xml:space="preserve">    WHERE </w:t>
-      </w:r>
-      <w:proofErr w:type="spellStart"/>
-      <w:r>
-        <w:t>g.name_group</w:t>
-      </w:r>
-      <w:proofErr w:type="spellEnd"/>
-      <w:r>
-        <w:t xml:space="preserve"> = </w:t>
-      </w:r>
-      <w:proofErr w:type="spellStart"/>
-      <w:r>
-        <w:t>p_group_name</w:t>
-      </w:r>
-      <w:proofErr w:type="spellEnd"/>
-    </w:p>
-    <w:p>
-      <w:r>
-        <w:t xml:space="preserve">      AND EXISTS (</w:t>
-      </w:r>
-    </w:p>
-    <w:p>
-      <w:r>
-        <w:t xml:space="preserve">          SELECT 1</w:t>
-      </w:r>
-    </w:p>
-    <w:p>
-      <w:r>
-        <w:t xml:space="preserve">          FROM </w:t>
-      </w:r>
-      <w:proofErr w:type="spellStart"/>
-      <w:r>
-        <w:t>likings</w:t>
-      </w:r>
-      <w:proofErr w:type="spellEnd"/>
-      <w:r>
-        <w:t xml:space="preserve"> l</w:t>
-      </w:r>
-    </w:p>
-    <w:p>
-      <w:r>
-        <w:t xml:space="preserve">          WHERE l.id = </w:t>
-      </w:r>
-      <w:proofErr w:type="spellStart"/>
-      <w:r>
-        <w:t>p_user_id</w:t>
-      </w:r>
-      <w:proofErr w:type="spellEnd"/>
-    </w:p>
-    <w:p>
-      <w:r>
-        <w:t xml:space="preserve">            AND </w:t>
-      </w:r>
-      <w:proofErr w:type="spellStart"/>
-      <w:r>
-        <w:t>l.tag</w:t>
-      </w:r>
-      <w:proofErr w:type="spellEnd"/>
-      <w:r>
-        <w:t xml:space="preserve"> = </w:t>
-      </w:r>
-      <w:proofErr w:type="spellStart"/>
-      <w:r>
-        <w:t>g.tag</w:t>
-      </w:r>
-      <w:proofErr w:type="spellEnd"/>
-    </w:p>
-    <w:p>
-      <w:r>
-        <w:t xml:space="preserve">      );</w:t>
-      </w:r>
-    </w:p>
-    <w:p>
-      <w:r>
-        <w:t>$$;</w:t>
-      </w:r>
-      <w:r>
-        <w:br/>
-      </w:r>
-      <w:r>
-        <w:br/>
-      </w:r>
-      <w:r>
-        <w:br/>
-      </w:r>
-      <w:r>
-        <w:br/>
-      </w:r>
-      <w:r>
-        <w:br/>
-      </w:r>
-      <w:r>
-        <w:br/>
-      </w:r>
-      <w:r>
-        <w:br/>
-      </w:r>
-      <w:r>
-        <w:br/>
-      </w:r>
-      <w:r>
-        <w:br/>
-      </w:r>
-      <w:r>
-        <w:br/>
-      </w:r>
-      <w:r>
-        <w:br/>
-      </w:r>
-      <w:r>
-        <w:br/>
-      </w:r>
-      <w:r>
-        <w:br/>
-      </w:r>
-      <w:r>
-        <w:br/>
+        <w:t xml:space="preserve"> un user dans un certain groupe. Pour cela on va vérifier que l’user à au moins un centre d’</w:t>
+      </w:r>
+      <w:r>
+        <w:t>intérêt</w:t>
+      </w:r>
+      <w:r>
+        <w:t xml:space="preserve"> commun avec ceux du groupe. </w:t>
       </w:r>
       <w:r>
         <w:br/>
@@ -865,16 +703,314 @@
           <w:bCs/>
           <w:u w:val="single"/>
         </w:rPr>
+        <w:br/>
+      </w:r>
+      <w:r>
+        <w:t xml:space="preserve">CREATE OR REPLACE PROCEDURE </w:t>
+      </w:r>
+      <w:proofErr w:type="spellStart"/>
+      <w:r>
+        <w:t>join_</w:t>
+      </w:r>
+      <w:proofErr w:type="gramStart"/>
+      <w:r>
+        <w:t>group</w:t>
+      </w:r>
+      <w:proofErr w:type="spellEnd"/>
+      <w:r>
+        <w:t>(</w:t>
+      </w:r>
+      <w:proofErr w:type="gramEnd"/>
+    </w:p>
+    <w:p>
+      <w:r>
+        <w:t xml:space="preserve">    </w:t>
+      </w:r>
+      <w:proofErr w:type="spellStart"/>
+      <w:proofErr w:type="gramStart"/>
+      <w:r>
+        <w:t>p</w:t>
+      </w:r>
+      <w:proofErr w:type="gramEnd"/>
+      <w:r>
+        <w:t>_user_id</w:t>
+      </w:r>
+      <w:proofErr w:type="spellEnd"/>
+      <w:r>
+        <w:t xml:space="preserve"> INT,</w:t>
+      </w:r>
+    </w:p>
+    <w:p>
+      <w:r>
+        <w:t xml:space="preserve">    </w:t>
+      </w:r>
+      <w:proofErr w:type="spellStart"/>
+      <w:proofErr w:type="gramStart"/>
+      <w:r>
+        <w:t>p</w:t>
+      </w:r>
+      <w:proofErr w:type="gramEnd"/>
+      <w:r>
+        <w:t>_group_name</w:t>
+      </w:r>
+      <w:proofErr w:type="spellEnd"/>
+      <w:r>
+        <w:t xml:space="preserve"> VARCHAR</w:t>
+      </w:r>
+    </w:p>
+    <w:p>
+      <w:r>
+        <w:t>)</w:t>
+      </w:r>
+    </w:p>
+    <w:p>
+      <w:r>
+        <w:t>LANGUAGE SQL</w:t>
+      </w:r>
+    </w:p>
+    <w:p>
+      <w:r>
+        <w:t>AS $$</w:t>
+      </w:r>
+    </w:p>
+    <w:p>
+      <w:r>
+        <w:t xml:space="preserve">    INSERT INTO </w:t>
+      </w:r>
+      <w:proofErr w:type="spellStart"/>
+      <w:r>
+        <w:t>membership</w:t>
+      </w:r>
+      <w:proofErr w:type="spellEnd"/>
+      <w:r>
+        <w:t xml:space="preserve"> (id, </w:t>
+      </w:r>
+      <w:proofErr w:type="spellStart"/>
+      <w:r>
+        <w:t>name_group</w:t>
+      </w:r>
+      <w:proofErr w:type="spellEnd"/>
+      <w:r>
+        <w:t>)</w:t>
+      </w:r>
+    </w:p>
+    <w:p>
+      <w:r>
+        <w:t xml:space="preserve">    SELECT </w:t>
+      </w:r>
+      <w:proofErr w:type="spellStart"/>
+      <w:r>
+        <w:t>p_user_id</w:t>
+      </w:r>
+      <w:proofErr w:type="spellEnd"/>
+      <w:r>
+        <w:t xml:space="preserve">, </w:t>
+      </w:r>
+      <w:proofErr w:type="spellStart"/>
+      <w:r>
+        <w:t>g.name_group</w:t>
+      </w:r>
+      <w:proofErr w:type="spellEnd"/>
+    </w:p>
+    <w:p>
+      <w:r>
+        <w:t xml:space="preserve">    FROM group_ g</w:t>
+      </w:r>
+    </w:p>
+    <w:p>
+      <w:r>
+        <w:t xml:space="preserve">    WHERE </w:t>
+      </w:r>
+      <w:proofErr w:type="spellStart"/>
+      <w:r>
+        <w:t>g.name_group</w:t>
+      </w:r>
+      <w:proofErr w:type="spellEnd"/>
+      <w:r>
+        <w:t xml:space="preserve"> = </w:t>
+      </w:r>
+      <w:proofErr w:type="spellStart"/>
+      <w:r>
+        <w:t>p_group_name</w:t>
+      </w:r>
+      <w:proofErr w:type="spellEnd"/>
+    </w:p>
+    <w:p>
+      <w:r>
+        <w:t xml:space="preserve">      AND EXISTS (</w:t>
+      </w:r>
+    </w:p>
+    <w:p>
+      <w:r>
+        <w:t xml:space="preserve">          SELECT 1</w:t>
+      </w:r>
+    </w:p>
+    <w:p>
+      <w:r>
+        <w:t xml:space="preserve">          FROM </w:t>
+      </w:r>
+      <w:proofErr w:type="spellStart"/>
+      <w:r>
+        <w:t>likings</w:t>
+      </w:r>
+      <w:proofErr w:type="spellEnd"/>
+      <w:r>
+        <w:t xml:space="preserve"> l</w:t>
+      </w:r>
+    </w:p>
+    <w:p>
+      <w:r>
+        <w:t xml:space="preserve">          WHERE l.id = </w:t>
+      </w:r>
+      <w:proofErr w:type="spellStart"/>
+      <w:r>
+        <w:t>p_user_id</w:t>
+      </w:r>
+      <w:proofErr w:type="spellEnd"/>
+    </w:p>
+    <w:p>
+      <w:r>
+        <w:t xml:space="preserve">            AND </w:t>
+      </w:r>
+      <w:proofErr w:type="spellStart"/>
+      <w:r>
+        <w:t>l.tag</w:t>
+      </w:r>
+      <w:proofErr w:type="spellEnd"/>
+      <w:r>
+        <w:t xml:space="preserve"> = </w:t>
+      </w:r>
+      <w:proofErr w:type="spellStart"/>
+      <w:r>
+        <w:t>g.tag</w:t>
+      </w:r>
+      <w:proofErr w:type="spellEnd"/>
+    </w:p>
+    <w:p>
+      <w:r>
+        <w:t xml:space="preserve">      );</w:t>
+      </w:r>
+    </w:p>
+    <w:p>
+      <w:r>
+        <w:t>$$;</w:t>
+      </w:r>
+      <w:r>
+        <w:br/>
+      </w:r>
+      <w:r>
+        <w:br/>
+      </w:r>
+      <w:r>
+        <w:br/>
+      </w:r>
+      <w:r>
+        <w:br/>
+      </w:r>
+      <w:r>
+        <w:br/>
+      </w:r>
+      <w:r>
+        <w:br/>
+      </w:r>
+      <w:r>
+        <w:br/>
+      </w:r>
+      <w:r>
+        <w:br/>
+      </w:r>
+      <w:r>
+        <w:br/>
+      </w:r>
+      <w:r>
+        <w:br/>
+      </w:r>
+      <w:r>
         <w:lastRenderedPageBreak/>
+        <w:br/>
+      </w:r>
+      <w:r>
+        <w:rPr>
+          <w:b/>
+          <w:bCs/>
+          <w:u w:val="single"/>
+        </w:rPr>
         <w:t>AVOIR LES USERS QUI INTERAGISSENT LE PLUS :</w:t>
       </w:r>
       <w:r>
-        <w:br/>
-      </w:r>
-      <w:r>
-        <w:br/>
-      </w:r>
-      <w:r>
+        <w:rPr>
+          <w:b/>
+          <w:bCs/>
+          <w:u w:val="single"/>
+        </w:rPr>
+        <w:br/>
+      </w:r>
+      <w:r>
+        <w:rPr>
+          <w:b/>
+          <w:bCs/>
+          <w:u w:val="single"/>
+        </w:rPr>
+        <w:br/>
+      </w:r>
+      <w:r>
+        <w:t xml:space="preserve">Cette procédure </w:t>
+      </w:r>
+      <w:proofErr w:type="spellStart"/>
+      <w:r>
+        <w:t>sémectionne</w:t>
+      </w:r>
+      <w:proofErr w:type="spellEnd"/>
+      <w:r>
+        <w:t xml:space="preserve"> </w:t>
+      </w:r>
+      <w:r>
+        <w:t>les n</w:t>
+      </w:r>
+      <w:r>
+        <w:t xml:space="preserve"> utilisateurs les plus actifs dans un groupe donné, classés par nombre d’interactions sur les </w:t>
+      </w:r>
+      <w:proofErr w:type="spellStart"/>
+      <w:r>
+        <w:t>posts</w:t>
+      </w:r>
+      <w:proofErr w:type="spellEnd"/>
+      <w:r>
+        <w:t xml:space="preserve"> de ce groupe.</w:t>
+      </w:r>
+      <w:r>
+        <w:t xml:space="preserve"> </w:t>
+      </w:r>
+      <w:r>
+        <w:t xml:space="preserve">Elle limite le résultat aux </w:t>
+      </w:r>
+      <w:proofErr w:type="spellStart"/>
+      <w:r>
+        <w:t>p_limit</w:t>
+      </w:r>
+      <w:proofErr w:type="spellEnd"/>
+      <w:r>
+        <w:t xml:space="preserve"> utilisateurs ayant le plus interagi</w:t>
+      </w:r>
+      <w:r>
+        <w:t xml:space="preserve"> </w:t>
+      </w:r>
+      <w:proofErr w:type="spellStart"/>
+      <w:r>
+        <w:t>grace</w:t>
+      </w:r>
+      <w:proofErr w:type="spellEnd"/>
+      <w:r>
+        <w:t xml:space="preserve"> à LIMIT</w:t>
+      </w:r>
+      <w:r>
+        <w:t>.</w:t>
+      </w:r>
+      <w:r>
+        <w:br/>
+      </w:r>
+      <w:r>
+        <w:br/>
         <w:t xml:space="preserve">CREATE OR REPLACE PROCEDURE </w:t>
       </w:r>
       <w:proofErr w:type="spellStart"/>

</xml_diff>